<commit_message>
Extend Voltage Protection Test
</commit_message>
<xml_diff>
--- a/Docs/SW.docx
+++ b/Docs/SW.docx
@@ -1,6 +1,6 @@
 
 <file path=word/document.xml><?xml version="1.0" encoding="utf-8"?>
-<w:document xmlns:wpc="http://schemas.microsoft.com/office/word/2010/wordprocessingCanvas" xmlns:cx="http://schemas.microsoft.com/office/drawing/2014/chartex" xmlns:cx1="http://schemas.microsoft.com/office/drawing/2015/9/8/chartex" xmlns:cx2="http://schemas.microsoft.com/office/drawing/2015/10/21/chartex" xmlns:cx3="http://schemas.microsoft.com/office/drawing/2016/5/9/chartex" xmlns:cx4="http://schemas.microsoft.com/office/drawing/2016/5/10/chartex" xmlns:cx5="http://schemas.microsoft.com/office/drawing/2016/5/11/chartex" xmlns:cx6="http://schemas.microsoft.com/office/drawing/2016/5/12/chartex" xmlns:cx7="http://schemas.microsoft.com/office/drawing/2016/5/13/chartex" xmlns:cx8="http://schemas.microsoft.com/office/drawing/2016/5/14/chartex" xmlns:mc="http://schemas.openxmlformats.org/markup-compatibility/2006" xmlns:aink="http://schemas.microsoft.com/office/drawing/2016/ink" xmlns:am3d="http://schemas.microsoft.com/office/drawing/2017/model3d" xmlns:o="urn:schemas-microsoft-com:office:office" xmlns:oel="http://schemas.microsoft.com/office/2019/extlst" xmlns:r="http://schemas.openxmlformats.org/officeDocument/2006/relationships" xmlns:m="http://schemas.openxmlformats.org/officeDocument/2006/math" xmlns:v="urn:schemas-microsoft-com:vml" xmlns:wp14="http://schemas.microsoft.com/office/word/2010/wordprocessingDrawing" xmlns:wp="http://schemas.openxmlformats.org/drawingml/2006/wordprocessingDrawing" xmlns:w10="urn:schemas-microsoft-com:office:word" xmlns:w="http://schemas.openxmlformats.org/wordprocessingml/2006/main" xmlns:w14="http://schemas.microsoft.com/office/word/2010/wordml" xmlns:w15="http://schemas.microsoft.com/office/word/2012/wordml" xmlns:w16cex="http://schemas.microsoft.com/office/word/2018/wordml/cex" xmlns:w16cid="http://schemas.microsoft.com/office/word/2016/wordml/cid" xmlns:w16="http://schemas.microsoft.com/office/word/2018/wordml" xmlns:w16sdtdh="http://schemas.microsoft.com/office/word/2020/wordml/sdtdatahash" xmlns:w16se="http://schemas.microsoft.com/office/word/2015/wordml/symex" xmlns:wpg="http://schemas.microsoft.com/office/word/2010/wordprocessingGroup" xmlns:wpi="http://schemas.microsoft.com/office/word/2010/wordprocessingInk" xmlns:wne="http://schemas.microsoft.com/office/word/2006/wordml" xmlns:wps="http://schemas.microsoft.com/office/word/2010/wordprocessingShape" mc:Ignorable="w14 w15 w16se w16cid w16 w16cex w16sdtdh wp14">
+<w:document xmlns:wpc="http://schemas.microsoft.com/office/word/2010/wordprocessingCanvas" xmlns:cx="http://schemas.microsoft.com/office/drawing/2014/chartex" xmlns:cx1="http://schemas.microsoft.com/office/drawing/2015/9/8/chartex" xmlns:cx2="http://schemas.microsoft.com/office/drawing/2015/10/21/chartex" xmlns:cx3="http://schemas.microsoft.com/office/drawing/2016/5/9/chartex" xmlns:cx4="http://schemas.microsoft.com/office/drawing/2016/5/10/chartex" xmlns:cx5="http://schemas.microsoft.com/office/drawing/2016/5/11/chartex" xmlns:cx6="http://schemas.microsoft.com/office/drawing/2016/5/12/chartex" xmlns:cx7="http://schemas.microsoft.com/office/drawing/2016/5/13/chartex" xmlns:cx8="http://schemas.microsoft.com/office/drawing/2016/5/14/chartex" xmlns:mc="http://schemas.openxmlformats.org/markup-compatibility/2006" xmlns:aink="http://schemas.microsoft.com/office/drawing/2016/ink" xmlns:am3d="http://schemas.microsoft.com/office/drawing/2017/model3d" xmlns:o="urn:schemas-microsoft-com:office:office" xmlns:oel="http://schemas.microsoft.com/office/2019/extlst" xmlns:r="http://schemas.openxmlformats.org/officeDocument/2006/relationships" xmlns:m="http://schemas.openxmlformats.org/officeDocument/2006/math" xmlns:v="urn:schemas-microsoft-com:vml" xmlns:wp14="http://schemas.microsoft.com/office/word/2010/wordprocessingDrawing" xmlns:wp="http://schemas.openxmlformats.org/drawingml/2006/wordprocessingDrawing" xmlns:w10="urn:schemas-microsoft-com:office:word" xmlns:w="http://schemas.openxmlformats.org/wordprocessingml/2006/main" xmlns:w14="http://schemas.microsoft.com/office/word/2010/wordml" xmlns:w15="http://schemas.microsoft.com/office/word/2012/wordml" xmlns:w16cex="http://schemas.microsoft.com/office/word/2018/wordml/cex" xmlns:w16cid="http://schemas.microsoft.com/office/word/2016/wordml/cid" xmlns:w16="http://schemas.microsoft.com/office/word/2018/wordml" xmlns:w16du="http://schemas.microsoft.com/office/word/2023/wordml/word16du" xmlns:w16sdtdh="http://schemas.microsoft.com/office/word/2020/wordml/sdtdatahash" xmlns:w16se="http://schemas.microsoft.com/office/word/2015/wordml/symex" xmlns:wpg="http://schemas.microsoft.com/office/word/2010/wordprocessingGroup" xmlns:wpi="http://schemas.microsoft.com/office/word/2010/wordprocessingInk" xmlns:wne="http://schemas.microsoft.com/office/word/2006/wordml" xmlns:wps="http://schemas.microsoft.com/office/word/2010/wordprocessingShape" mc:Ignorable="w14 w15 w16se w16cid w16 w16cex w16sdtdh w16du wp14">
   <w:body>
     <w:p>
       <w:pPr>
@@ -61,11 +61,9 @@
           <w:numId w:val="1"/>
         </w:numPr>
       </w:pPr>
-      <w:proofErr w:type="spellStart"/>
       <w:r>
         <w:t>TeraTerminal</w:t>
       </w:r>
-      <w:proofErr w:type="spellEnd"/>
     </w:p>
     <w:p>
       <w:pPr>
@@ -81,17 +79,7 @@
         <w:t>169.254.1.10</w:t>
       </w:r>
       <w:r>
-        <w:t xml:space="preserve">, and </w:t>
-      </w:r>
-      <w:proofErr w:type="spellStart"/>
-      <w:proofErr w:type="gramStart"/>
-      <w:r>
-        <w:t>it’s</w:t>
-      </w:r>
-      <w:proofErr w:type="spellEnd"/>
-      <w:proofErr w:type="gramEnd"/>
-      <w:r>
-        <w:t xml:space="preserve"> name should be “</w:t>
+        <w:t>, and it’s name should be “</w:t>
       </w:r>
       <w:r>
         <w:t>SSH</w:t>
@@ -134,65 +122,27 @@
       <w:r>
         <w:t xml:space="preserve">,  </w:t>
       </w:r>
-      <w:proofErr w:type="spellStart"/>
       <w:r>
         <w:t>RLSeri</w:t>
       </w:r>
       <w:r>
-        <w:t>al</w:t>
-      </w:r>
-      <w:proofErr w:type="spellEnd"/>
+        <w:t>al, RLCom, RLUsbPio, RLUsbMmux</w:t>
+      </w:r>
       <w:r>
         <w:t xml:space="preserve">, </w:t>
       </w:r>
-      <w:proofErr w:type="spellStart"/>
-      <w:r>
-        <w:t>RLCom</w:t>
-      </w:r>
-      <w:proofErr w:type="spellEnd"/>
+      <w:r>
+        <w:t>RLTime, RLStatus</w:t>
+      </w:r>
       <w:r>
         <w:t xml:space="preserve">, </w:t>
       </w:r>
-      <w:proofErr w:type="spellStart"/>
-      <w:r>
-        <w:t>RLUsbPio</w:t>
-      </w:r>
-      <w:proofErr w:type="spellEnd"/>
-      <w:r>
-        <w:t xml:space="preserve">, </w:t>
-      </w:r>
-      <w:proofErr w:type="spellStart"/>
-      <w:r>
-        <w:t>RLUsbMmux</w:t>
-      </w:r>
-      <w:proofErr w:type="spellEnd"/>
-      <w:r>
-        <w:t xml:space="preserve">, </w:t>
-      </w:r>
-      <w:proofErr w:type="spellStart"/>
-      <w:r>
-        <w:t>RLTime</w:t>
-      </w:r>
-      <w:proofErr w:type="spellEnd"/>
-      <w:r>
-        <w:t xml:space="preserve">, </w:t>
-      </w:r>
-      <w:proofErr w:type="spellStart"/>
-      <w:r>
-        <w:t>RLStatus</w:t>
-      </w:r>
-      <w:proofErr w:type="spellEnd"/>
-      <w:r>
-        <w:t xml:space="preserve">, </w:t>
-      </w:r>
-      <w:proofErr w:type="spellStart"/>
       <w:r>
         <w:t>RL</w:t>
       </w:r>
       <w:r>
         <w:t>Sound</w:t>
       </w:r>
-      <w:proofErr w:type="spellEnd"/>
       <w:r>
         <w:t>, Plink</w:t>
       </w:r>
@@ -389,15 +339,7 @@
         <w:t xml:space="preserve">The </w:t>
       </w:r>
       <w:r>
-        <w:t xml:space="preserve">6 </w:t>
-      </w:r>
-      <w:proofErr w:type="spellStart"/>
-      <w:r>
-        <w:t>EthPorts</w:t>
-      </w:r>
-      <w:proofErr w:type="spellEnd"/>
-      <w:r>
-        <w:t xml:space="preserve"> (</w:t>
+        <w:t>6 EthPorts (</w:t>
       </w:r>
       <w:r>
         <w:t xml:space="preserve">SFP </w:t>
@@ -420,58 +362,60 @@
       <w:r>
         <w:t xml:space="preserve"> are </w:t>
       </w:r>
-      <w:proofErr w:type="gramStart"/>
-      <w:r>
-        <w:t>checking</w:t>
-      </w:r>
-      <w:proofErr w:type="gramEnd"/>
+      <w:r>
+        <w:t xml:space="preserve">checking </w:t>
+      </w:r>
+      <w:r>
+        <w:t>by 2 EtxGeneraors</w:t>
+      </w:r>
+      <w:r>
+        <w:t>.</w:t>
+      </w:r>
+    </w:p>
+    <w:p>
+      <w:pPr>
+        <w:ind w:firstLine="567"/>
+      </w:pPr>
+      <w:r>
+        <w:t>The HW definitions – COM and PIO ports – are defined in HWinit.tcl file, which located at folder C:\</w:t>
+      </w:r>
       <w:r>
         <w:t xml:space="preserve"> </w:t>
       </w:r>
       <w:r>
-        <w:t xml:space="preserve">by 2 </w:t>
-      </w:r>
-      <w:proofErr w:type="spellStart"/>
-      <w:r>
-        <w:t>EtxGeneraors</w:t>
-      </w:r>
-      <w:proofErr w:type="spellEnd"/>
+        <w:t>AT-</w:t>
+      </w:r>
+      <w:r>
+        <w:t>SF</w:t>
+      </w:r>
+      <w:r>
+        <w:t>1P</w:t>
+      </w:r>
+      <w:r>
+        <w:t xml:space="preserve">\software </w:t>
+      </w:r>
+      <w:r>
+        <w:t>\[PC name]. The [PC name] is defined by [info host].</w:t>
+      </w:r>
+    </w:p>
+    <w:p>
+      <w:pPr>
+        <w:ind w:firstLine="567"/>
+      </w:pPr>
+      <w:r>
+        <w:t>Programmable Power Supply IT6933A used to perform Voltage Test. Its drive (</w:t>
+      </w:r>
+      <w:r>
+        <w:t>ni-visa_24.0_online.exe</w:t>
+      </w:r>
+      <w:r>
+        <w:t>) is located at \\prod-svm1\Tds</w:t>
+      </w:r>
+      <w:r>
+        <w:t>\Install\ATEinstall\IT6900_driver</w:t>
+      </w:r>
       <w:r>
         <w:t>.</w:t>
-      </w:r>
-    </w:p>
-    <w:p>
-      <w:pPr>
-        <w:ind w:firstLine="567"/>
-      </w:pPr>
-      <w:r>
-        <w:t xml:space="preserve">The HW definitions – COM and PIO ports – are defined in </w:t>
-      </w:r>
-      <w:proofErr w:type="spellStart"/>
-      <w:r>
-        <w:t>HWinit.tcl</w:t>
-      </w:r>
-      <w:proofErr w:type="spellEnd"/>
-      <w:r>
-        <w:t xml:space="preserve"> file, which located at folder C:\</w:t>
-      </w:r>
-      <w:r>
-        <w:t xml:space="preserve"> </w:t>
-      </w:r>
-      <w:r>
-        <w:t>AT-</w:t>
-      </w:r>
-      <w:r>
-        <w:t>SF</w:t>
-      </w:r>
-      <w:r>
-        <w:t>1P</w:t>
-      </w:r>
-      <w:r>
-        <w:t xml:space="preserve">\software </w:t>
-      </w:r>
-      <w:r>
-        <w:t>\[PC name]. The [PC name] is defined by [info host].</w:t>
       </w:r>
     </w:p>
     <w:sectPr>
@@ -489,7 +433,7 @@
 </file>
 
 <file path=word/numbering.xml><?xml version="1.0" encoding="utf-8"?>
-<w:numbering xmlns:wpc="http://schemas.microsoft.com/office/word/2010/wordprocessingCanvas" xmlns:cx="http://schemas.microsoft.com/office/drawing/2014/chartex" xmlns:cx1="http://schemas.microsoft.com/office/drawing/2015/9/8/chartex" xmlns:cx2="http://schemas.microsoft.com/office/drawing/2015/10/21/chartex" xmlns:cx3="http://schemas.microsoft.com/office/drawing/2016/5/9/chartex" xmlns:cx4="http://schemas.microsoft.com/office/drawing/2016/5/10/chartex" xmlns:cx5="http://schemas.microsoft.com/office/drawing/2016/5/11/chartex" xmlns:cx6="http://schemas.microsoft.com/office/drawing/2016/5/12/chartex" xmlns:cx7="http://schemas.microsoft.com/office/drawing/2016/5/13/chartex" xmlns:cx8="http://schemas.microsoft.com/office/drawing/2016/5/14/chartex" xmlns:mc="http://schemas.openxmlformats.org/markup-compatibility/2006" xmlns:aink="http://schemas.microsoft.com/office/drawing/2016/ink" xmlns:am3d="http://schemas.microsoft.com/office/drawing/2017/model3d" xmlns:o="urn:schemas-microsoft-com:office:office" xmlns:oel="http://schemas.microsoft.com/office/2019/extlst" xmlns:r="http://schemas.openxmlformats.org/officeDocument/2006/relationships" xmlns:m="http://schemas.openxmlformats.org/officeDocument/2006/math" xmlns:v="urn:schemas-microsoft-com:vml" xmlns:wp14="http://schemas.microsoft.com/office/word/2010/wordprocessingDrawing" xmlns:wp="http://schemas.openxmlformats.org/drawingml/2006/wordprocessingDrawing" xmlns:w10="urn:schemas-microsoft-com:office:word" xmlns:w="http://schemas.openxmlformats.org/wordprocessingml/2006/main" xmlns:w14="http://schemas.microsoft.com/office/word/2010/wordml" xmlns:w15="http://schemas.microsoft.com/office/word/2012/wordml" xmlns:w16cex="http://schemas.microsoft.com/office/word/2018/wordml/cex" xmlns:w16cid="http://schemas.microsoft.com/office/word/2016/wordml/cid" xmlns:w16="http://schemas.microsoft.com/office/word/2018/wordml" xmlns:w16sdtdh="http://schemas.microsoft.com/office/word/2020/wordml/sdtdatahash" xmlns:w16se="http://schemas.microsoft.com/office/word/2015/wordml/symex" xmlns:wpg="http://schemas.microsoft.com/office/word/2010/wordprocessingGroup" xmlns:wpi="http://schemas.microsoft.com/office/word/2010/wordprocessingInk" xmlns:wne="http://schemas.microsoft.com/office/word/2006/wordml" xmlns:wps="http://schemas.microsoft.com/office/word/2010/wordprocessingShape" mc:Ignorable="w14 w15 w16se w16cid w16 w16cex w16sdtdh wp14">
+<w:numbering xmlns:wpc="http://schemas.microsoft.com/office/word/2010/wordprocessingCanvas" xmlns:cx="http://schemas.microsoft.com/office/drawing/2014/chartex" xmlns:cx1="http://schemas.microsoft.com/office/drawing/2015/9/8/chartex" xmlns:cx2="http://schemas.microsoft.com/office/drawing/2015/10/21/chartex" xmlns:cx3="http://schemas.microsoft.com/office/drawing/2016/5/9/chartex" xmlns:cx4="http://schemas.microsoft.com/office/drawing/2016/5/10/chartex" xmlns:cx5="http://schemas.microsoft.com/office/drawing/2016/5/11/chartex" xmlns:cx6="http://schemas.microsoft.com/office/drawing/2016/5/12/chartex" xmlns:cx7="http://schemas.microsoft.com/office/drawing/2016/5/13/chartex" xmlns:cx8="http://schemas.microsoft.com/office/drawing/2016/5/14/chartex" xmlns:mc="http://schemas.openxmlformats.org/markup-compatibility/2006" xmlns:aink="http://schemas.microsoft.com/office/drawing/2016/ink" xmlns:am3d="http://schemas.microsoft.com/office/drawing/2017/model3d" xmlns:o="urn:schemas-microsoft-com:office:office" xmlns:oel="http://schemas.microsoft.com/office/2019/extlst" xmlns:r="http://schemas.openxmlformats.org/officeDocument/2006/relationships" xmlns:m="http://schemas.openxmlformats.org/officeDocument/2006/math" xmlns:v="urn:schemas-microsoft-com:vml" xmlns:wp14="http://schemas.microsoft.com/office/word/2010/wordprocessingDrawing" xmlns:wp="http://schemas.openxmlformats.org/drawingml/2006/wordprocessingDrawing" xmlns:w10="urn:schemas-microsoft-com:office:word" xmlns:w="http://schemas.openxmlformats.org/wordprocessingml/2006/main" xmlns:w14="http://schemas.microsoft.com/office/word/2010/wordml" xmlns:w15="http://schemas.microsoft.com/office/word/2012/wordml" xmlns:w16cex="http://schemas.microsoft.com/office/word/2018/wordml/cex" xmlns:w16cid="http://schemas.microsoft.com/office/word/2016/wordml/cid" xmlns:w16="http://schemas.microsoft.com/office/word/2018/wordml" xmlns:w16du="http://schemas.microsoft.com/office/word/2023/wordml/word16du" xmlns:w16sdtdh="http://schemas.microsoft.com/office/word/2020/wordml/sdtdatahash" xmlns:w16se="http://schemas.microsoft.com/office/word/2015/wordml/symex" xmlns:wpg="http://schemas.microsoft.com/office/word/2010/wordprocessingGroup" xmlns:wpi="http://schemas.microsoft.com/office/word/2010/wordprocessingInk" xmlns:wne="http://schemas.microsoft.com/office/word/2006/wordml" xmlns:wps="http://schemas.microsoft.com/office/word/2010/wordprocessingShape" mc:Ignorable="w14 w15 w16se w16cid w16 w16cex w16sdtdh w16du wp14">
   <w:abstractNum w:abstractNumId="0" w15:restartNumberingAfterBreak="0">
     <w:nsid w:val="09BD3712"/>
     <w:multiLevelType w:val="multilevel"/>
@@ -640,7 +584,7 @@
 </file>
 
 <file path=word/styles.xml><?xml version="1.0" encoding="utf-8"?>
-<w:styles xmlns:mc="http://schemas.openxmlformats.org/markup-compatibility/2006" xmlns:r="http://schemas.openxmlformats.org/officeDocument/2006/relationships" xmlns:w="http://schemas.openxmlformats.org/wordprocessingml/2006/main" xmlns:w14="http://schemas.microsoft.com/office/word/2010/wordml" xmlns:w15="http://schemas.microsoft.com/office/word/2012/wordml" xmlns:w16cex="http://schemas.microsoft.com/office/word/2018/wordml/cex" xmlns:w16cid="http://schemas.microsoft.com/office/word/2016/wordml/cid" xmlns:w16="http://schemas.microsoft.com/office/word/2018/wordml" xmlns:w16sdtdh="http://schemas.microsoft.com/office/word/2020/wordml/sdtdatahash" xmlns:w16se="http://schemas.microsoft.com/office/word/2015/wordml/symex" mc:Ignorable="w14 w15 w16se w16cid w16 w16cex w16sdtdh">
+<w:styles xmlns:mc="http://schemas.openxmlformats.org/markup-compatibility/2006" xmlns:r="http://schemas.openxmlformats.org/officeDocument/2006/relationships" xmlns:w="http://schemas.openxmlformats.org/wordprocessingml/2006/main" xmlns:w14="http://schemas.microsoft.com/office/word/2010/wordml" xmlns:w15="http://schemas.microsoft.com/office/word/2012/wordml" xmlns:w16cex="http://schemas.microsoft.com/office/word/2018/wordml/cex" xmlns:w16cid="http://schemas.microsoft.com/office/word/2016/wordml/cid" xmlns:w16="http://schemas.microsoft.com/office/word/2018/wordml" xmlns:w16du="http://schemas.microsoft.com/office/word/2023/wordml/word16du" xmlns:w16sdtdh="http://schemas.microsoft.com/office/word/2020/wordml/sdtdatahash" xmlns:w16se="http://schemas.microsoft.com/office/word/2015/wordml/symex" mc:Ignorable="w14 w15 w16se w16cid w16 w16cex w16sdtdh w16du">
   <w:docDefaults>
     <w:rPrDefault>
       <w:rPr>

</xml_diff>